<commit_message>
Rad sa opremom - Gotovo VERZIJA1
</commit_message>
<xml_diff>
--- a/Rad sa opremom - Malina/UseCase i Dijagrami Aktivnosti/TekstualnaSprecifikacijaRadSaOpremom.docx
+++ b/Rad sa opremom - Malina/UseCase i Dijagrami Aktivnosti/TekstualnaSprecifikacijaRadSaOpremom.docx
@@ -1828,7 +1828,19 @@
               <w:rPr>
                 <w:rFonts w:ascii="Times New Roman" w:hAnsi="Times New Roman"/>
               </w:rPr>
-              <w:t>AKO narudzba nije prihvatljiva distributer opreme obavjestava trenera.</w:t>
+              <w:t xml:space="preserve">AKO narudzba nije prihvatljiva </w:t>
+            </w:r>
+            <w:r>
+              <w:rPr>
+                <w:rFonts w:ascii="Times New Roman" w:hAnsi="Times New Roman"/>
+              </w:rPr>
+              <w:t xml:space="preserve">TADA </w:t>
+            </w:r>
+            <w:r>
+              <w:rPr>
+                <w:rFonts w:ascii="Times New Roman" w:hAnsi="Times New Roman"/>
+              </w:rPr>
+              <w:t>distributer opreme obavjestava trenera.</w:t>
             </w:r>
           </w:p>
         </w:tc>
@@ -3234,7 +3246,19 @@
               <w:rPr>
                 <w:rFonts w:ascii="Times New Roman" w:hAnsi="Times New Roman"/>
               </w:rPr>
-              <w:t xml:space="preserve">AKO narudzba nije prihvatljiva distributer opreme obavjestava trenera, </w:t>
+              <w:t xml:space="preserve">AKO narudzba nije prihvatljiva </w:t>
+            </w:r>
+            <w:r>
+              <w:rPr>
+                <w:rFonts w:ascii="Times New Roman" w:hAnsi="Times New Roman"/>
+              </w:rPr>
+              <w:t xml:space="preserve">TADA </w:t>
+            </w:r>
+            <w:r>
+              <w:rPr>
+                <w:rFonts w:ascii="Times New Roman" w:hAnsi="Times New Roman"/>
+              </w:rPr>
+              <w:t xml:space="preserve">distributer opreme obavjestava trenera, </w:t>
             </w:r>
           </w:p>
           <w:p>
@@ -5896,7 +5920,19 @@
               <w:rPr>
                 <w:rFonts w:ascii="Times New Roman" w:hAnsi="Times New Roman"/>
               </w:rPr>
-              <w:t>. Ukljucuje UC Izdavanje potvrde o uplati</w:t>
+              <w:t xml:space="preserve">. Ukljucuje </w:t>
+            </w:r>
+            <w:r>
+              <w:rPr>
+                <w:rFonts w:ascii="Times New Roman" w:hAnsi="Times New Roman"/>
+              </w:rPr>
+              <w:t>SU</w:t>
+            </w:r>
+            <w:r>
+              <w:rPr>
+                <w:rFonts w:ascii="Times New Roman" w:hAnsi="Times New Roman"/>
+              </w:rPr>
+              <w:t xml:space="preserve"> Izdavanje potvrde o uplati</w:t>
             </w:r>
           </w:p>
         </w:tc>
@@ -6954,19 +6990,7 @@
               <w:rPr>
                 <w:rFonts w:ascii="Times New Roman" w:hAnsi="Times New Roman"/>
               </w:rPr>
-              <w:t>Trener ima mogucnost da odabere koju vrstu opreme kluba hoce da</w:t>
-            </w:r>
-            <w:r>
-              <w:rPr>
-                <w:rFonts w:ascii="Times New Roman" w:hAnsi="Times New Roman"/>
-              </w:rPr>
-              <w:t xml:space="preserve"> azurira</w:t>
-            </w:r>
-            <w:r>
-              <w:rPr>
-                <w:rFonts w:ascii="Times New Roman" w:hAnsi="Times New Roman"/>
-              </w:rPr>
-              <w:t>.</w:t>
+              <w:t>Trener ima mogucnost da odabere koju vrstu opreme kluba hoce da azurira.</w:t>
             </w:r>
           </w:p>
           <w:p>
@@ -7223,19 +7247,7 @@
               <w:rPr>
                 <w:rFonts w:ascii="Times New Roman" w:hAnsi="Times New Roman"/>
               </w:rPr>
-              <w:t xml:space="preserve">Trener bira vrstu opreme kluba koju hoce da </w:t>
-            </w:r>
-            <w:r>
-              <w:rPr>
-                <w:rFonts w:ascii="Times New Roman" w:hAnsi="Times New Roman"/>
-              </w:rPr>
-              <w:t>azurira</w:t>
-            </w:r>
-            <w:r>
-              <w:rPr>
-                <w:rFonts w:ascii="Times New Roman" w:hAnsi="Times New Roman"/>
-              </w:rPr>
-              <w:t>.</w:t>
+              <w:t>Trener bira vrstu opreme kluba koju hoce da azurira.</w:t>
             </w:r>
           </w:p>
         </w:tc>
@@ -8565,7 +8577,19 @@
               <w:rPr>
                 <w:rFonts w:ascii="Times New Roman" w:hAnsi="Times New Roman"/>
               </w:rPr>
-              <w:t>AKO oprema nije ispravna vraca se ili sponzoru ili distributeru opreme</w:t>
+              <w:t xml:space="preserve">AKO oprema nije ispravna </w:t>
+            </w:r>
+            <w:r>
+              <w:rPr>
+                <w:rFonts w:ascii="Times New Roman" w:hAnsi="Times New Roman"/>
+              </w:rPr>
+              <w:t xml:space="preserve">TADA se vraca </w:t>
+            </w:r>
+            <w:r>
+              <w:rPr>
+                <w:rFonts w:ascii="Times New Roman" w:hAnsi="Times New Roman"/>
+              </w:rPr>
+              <w:t>ili sponzoru ili distributeru opreme</w:t>
             </w:r>
             <w:r>
               <w:rPr>
@@ -8783,7 +8807,13 @@
               <w:rPr>
                 <w:rFonts w:ascii="Times New Roman" w:hAnsi="Times New Roman"/>
               </w:rPr>
-              <w:t>8</w:t>
+              <w:t xml:space="preserve">8.  Ukljucuje </w:t>
+            </w:r>
+            <w:r>
+              <w:rPr>
+                <w:rFonts w:ascii="Times New Roman" w:hAnsi="Times New Roman"/>
+              </w:rPr>
+              <w:t>SU</w:t>
             </w:r>
             <w:bookmarkStart w:id="0" w:name="_GoBack"/>
             <w:bookmarkEnd w:id="0"/>
@@ -8791,7 +8821,7 @@
               <w:rPr>
                 <w:rFonts w:ascii="Times New Roman" w:hAnsi="Times New Roman"/>
               </w:rPr>
-              <w:t>.  Ukljucuje UC Azuriranje opreme</w:t>
+              <w:t xml:space="preserve"> Azuriranje opreme</w:t>
             </w:r>
           </w:p>
         </w:tc>

</xml_diff>

<commit_message>
Rad sa opremom - popravljen i zavrsen
</commit_message>
<xml_diff>
--- a/Rad sa opremom - Malina/UseCase i Dijagrami Aktivnosti/TekstualnaSprecifikacijaRadSaOpremom.docx
+++ b/Rad sa opremom - Malina/UseCase i Dijagrami Aktivnosti/TekstualnaSprecifikacijaRadSaOpremom.docx
@@ -665,7 +665,13 @@
               <w:rPr>
                 <w:rFonts w:ascii="Times New Roman" w:hAnsi="Times New Roman"/>
               </w:rPr>
-              <w:t>Trener ulogovan na sistem. Postoje podaci o opremi kluba.</w:t>
+              <w:t>Trener ulogovan na sistem I p</w:t>
+            </w:r>
+            <w:r>
+              <w:rPr>
+                <w:rFonts w:ascii="Times New Roman" w:hAnsi="Times New Roman"/>
+              </w:rPr>
+              <w:t>ostoje podaci o opremi kluba.</w:t>
             </w:r>
           </w:p>
         </w:tc>
@@ -4499,7 +4505,19 @@
               <w:rPr>
                 <w:rFonts w:ascii="Times New Roman" w:hAnsi="Times New Roman"/>
               </w:rPr>
-              <w:t>Sekretar ulogovan na sistem. Omogucena novcana sredstva.</w:t>
+              <w:t>Sekretar ulogovan na sistem</w:t>
+            </w:r>
+            <w:r>
+              <w:rPr>
+                <w:rFonts w:ascii="Times New Roman" w:hAnsi="Times New Roman"/>
+              </w:rPr>
+              <w:t xml:space="preserve"> I trener narucio opremu I o</w:t>
+            </w:r>
+            <w:r>
+              <w:rPr>
+                <w:rFonts w:ascii="Times New Roman" w:hAnsi="Times New Roman"/>
+              </w:rPr>
+              <w:t>mogucena novcana sredstva.</w:t>
             </w:r>
           </w:p>
         </w:tc>
@@ -5822,7 +5840,13 @@
               <w:rPr>
                 <w:rFonts w:ascii="Times New Roman" w:hAnsi="Times New Roman"/>
               </w:rPr>
-              <w:t>Sekretar ulogovan na sistem.</w:t>
+              <w:t xml:space="preserve">Sekretar ulogovan na </w:t>
+            </w:r>
+            <w:r>
+              <w:rPr>
+                <w:rFonts w:ascii="Times New Roman" w:hAnsi="Times New Roman"/>
+              </w:rPr>
+              <w:t>sistem I trener narucio opremu.</w:t>
             </w:r>
           </w:p>
         </w:tc>
@@ -6766,6 +6790,12 @@
                 <w:rFonts w:ascii="Times New Roman" w:hAnsi="Times New Roman"/>
               </w:rPr>
             </w:pPr>
+            <w:r>
+              <w:rPr>
+                <w:rFonts w:ascii="Times New Roman" w:hAnsi="Times New Roman"/>
+              </w:rPr>
+              <w:t>Istampana potvrda o uplati.</w:t>
+            </w:r>
           </w:p>
         </w:tc>
       </w:tr>
@@ -7466,7 +7496,19 @@
               <w:rPr>
                 <w:rFonts w:ascii="Times New Roman" w:hAnsi="Times New Roman"/>
               </w:rPr>
-              <w:t>Trener ulogovan na sistem. Postoje podaci o opremi kluba.</w:t>
+              <w:t>Trener ulogovan na sistem</w:t>
+            </w:r>
+            <w:r>
+              <w:rPr>
+                <w:rFonts w:ascii="Times New Roman" w:hAnsi="Times New Roman"/>
+              </w:rPr>
+              <w:t xml:space="preserve"> I p</w:t>
+            </w:r>
+            <w:r>
+              <w:rPr>
+                <w:rFonts w:ascii="Times New Roman" w:hAnsi="Times New Roman"/>
+              </w:rPr>
+              <w:t>ostoje podaci o opremi kluba.</w:t>
             </w:r>
           </w:p>
         </w:tc>
@@ -8715,8 +8757,46 @@
               <w:rPr>
                 <w:rFonts w:ascii="Times New Roman" w:hAnsi="Times New Roman"/>
               </w:rPr>
-              <w:t>Trener ulogovan na sistem. Postoje podaci o opremi kluba.</w:t>
-            </w:r>
+              <w:t>Trener ulogovan na sistem</w:t>
+            </w:r>
+            <w:r>
+              <w:rPr>
+                <w:rFonts w:ascii="Times New Roman" w:hAnsi="Times New Roman"/>
+              </w:rPr>
+              <w:t xml:space="preserve"> I</w:t>
+            </w:r>
+            <w:r>
+              <w:rPr>
+                <w:rFonts w:ascii="Times New Roman" w:hAnsi="Times New Roman"/>
+              </w:rPr>
+              <w:t xml:space="preserve"> sekretar platio opremu</w:t>
+            </w:r>
+            <w:r>
+              <w:rPr>
+                <w:rFonts w:ascii="Times New Roman" w:hAnsi="Times New Roman"/>
+              </w:rPr>
+              <w:t xml:space="preserve"> </w:t>
+            </w:r>
+            <w:r>
+              <w:rPr>
+                <w:rFonts w:ascii="Times New Roman" w:hAnsi="Times New Roman"/>
+              </w:rPr>
+              <w:t xml:space="preserve">I </w:t>
+            </w:r>
+            <w:r>
+              <w:rPr>
+                <w:rFonts w:ascii="Times New Roman" w:hAnsi="Times New Roman"/>
+              </w:rPr>
+              <w:t>p</w:t>
+            </w:r>
+            <w:r>
+              <w:rPr>
+                <w:rFonts w:ascii="Times New Roman" w:hAnsi="Times New Roman"/>
+              </w:rPr>
+              <w:t>ostoje podaci o opremi kluba.</w:t>
+            </w:r>
+            <w:bookmarkStart w:id="0" w:name="_GoBack"/>
+            <w:bookmarkEnd w:id="0"/>
           </w:p>
         </w:tc>
       </w:tr>
@@ -8815,8 +8895,6 @@
               </w:rPr>
               <w:t>SU</w:t>
             </w:r>
-            <w:bookmarkStart w:id="0" w:name="_GoBack"/>
-            <w:bookmarkEnd w:id="0"/>
             <w:r>
               <w:rPr>
                 <w:rFonts w:ascii="Times New Roman" w:hAnsi="Times New Roman"/>

</xml_diff>